<commit_message>
28-03-2017 edicion de number_format
</commit_message>
<xml_diff>
--- a/SP ALMACENADOS.docx
+++ b/SP ALMACENADOS.docx
@@ -254,368 +254,565 @@
     </w:p>
     <w:p>
       <w:r>
-        <w:tab/>
-        <w:t>INSERT INTO pedido (IDPEDIDO, VENDEDOR, CLIENTE, NOMBRE, FECHA, MONTO, ESTADO)</w:t>
-      </w:r>
-    </w:p>
-    <w:p>
-      <w:r>
         <w:lastRenderedPageBreak/>
-        <w:t>VALUES</w:t>
-      </w:r>
-    </w:p>
-    <w:p>
-      <w:r>
-        <w:tab/>
-        <w:t>(IDPEDIDO2, IDVENDEDOR</w:t>
-      </w:r>
-      <w:proofErr w:type="gramStart"/>
-      <w:r>
-        <w:t>,IDCLIENTE,NOMBRECLIENTE,FECHA,MONTOP,ESTADO</w:t>
-      </w:r>
-      <w:proofErr w:type="gramEnd"/>
-      <w:r>
-        <w:t>) ;</w:t>
-      </w:r>
-    </w:p>
-    <w:p>
-      <w:proofErr w:type="gramStart"/>
-      <w:r>
-        <w:t>END ;</w:t>
-      </w:r>
-      <w:proofErr w:type="gramEnd"/>
-    </w:p>
-    <w:p/>
-    <w:p>
-      <w:r>
-        <w:t xml:space="preserve">END </w:t>
-      </w:r>
-      <w:proofErr w:type="gramStart"/>
-      <w:r>
-        <w:t>IF ;</w:t>
-      </w:r>
-      <w:proofErr w:type="gramEnd"/>
-    </w:p>
-    <w:p>
-      <w:r>
-        <w:t>END</w:t>
-      </w:r>
-    </w:p>
-    <w:p>
-      <w:r>
-        <w:t>//</w:t>
-      </w:r>
-    </w:p>
-    <w:p/>
-    <w:p>
-      <w:r>
-        <w:t>DELIMITER //</w:t>
-      </w:r>
-    </w:p>
-    <w:p/>
-    <w:p>
-      <w:r>
-        <w:t xml:space="preserve">DROP PROCEDURE </w:t>
-      </w:r>
-      <w:proofErr w:type="spellStart"/>
-      <w:r>
-        <w:t>SP_Detalle_pedidos</w:t>
-      </w:r>
-      <w:proofErr w:type="spellEnd"/>
-      <w:r>
-        <w:t>;</w:t>
-      </w:r>
-    </w:p>
-    <w:p>
-      <w:r>
-        <w:t>DELIMITER //</w:t>
-      </w:r>
-    </w:p>
-    <w:p>
-      <w:r>
-        <w:t xml:space="preserve">CREATE PROCEDURE </w:t>
-      </w:r>
-      <w:proofErr w:type="spellStart"/>
-      <w:r>
-        <w:t>SP_Detalle_pedidos</w:t>
-      </w:r>
-      <w:proofErr w:type="spellEnd"/>
-      <w:r>
-        <w:t xml:space="preserve"> (</w:t>
-      </w:r>
-    </w:p>
-    <w:p>
-      <w:r>
-        <w:tab/>
-        <w:t>IN IDPEDIDO2 CHAR (30),</w:t>
-      </w:r>
-    </w:p>
-    <w:p>
-      <w:r>
-        <w:tab/>
-        <w:t>IN ARTICULOP CHAR (30),</w:t>
-      </w:r>
-    </w:p>
-    <w:p>
-      <w:r>
-        <w:tab/>
-        <w:t>IN DESCRIPCIONP CHAR (30),</w:t>
-      </w:r>
-    </w:p>
-    <w:p>
-      <w:pPr>
-        <w:rPr>
-          <w:lang w:val="en-US"/>
-        </w:rPr>
-      </w:pPr>
-      <w:r>
-        <w:tab/>
-      </w:r>
-      <w:r>
-        <w:rPr>
-          <w:lang w:val="en-US"/>
-        </w:rPr>
-        <w:t>IN CANTIDADP CHAR (50),</w:t>
-      </w:r>
-    </w:p>
-    <w:p>
-      <w:pPr>
-        <w:rPr>
-          <w:lang w:val="en-US"/>
-        </w:rPr>
-      </w:pPr>
-      <w:r>
-        <w:rPr>
-          <w:lang w:val="en-US"/>
-        </w:rPr>
-        <w:tab/>
-        <w:t>IN TOTALP FLOAT (10,4),</w:t>
-      </w:r>
-    </w:p>
-    <w:p>
-      <w:pPr>
-        <w:rPr>
-          <w:lang w:val="en-US"/>
-        </w:rPr>
-      </w:pPr>
-      <w:r>
-        <w:rPr>
-          <w:lang w:val="en-US"/>
-        </w:rPr>
-        <w:tab/>
-        <w:t>IN BONIFICADOP CHAR (10)</w:t>
-      </w:r>
-    </w:p>
-    <w:p>
-      <w:pPr>
-        <w:rPr>
-          <w:lang w:val="en-US"/>
-        </w:rPr>
-      </w:pPr>
-      <w:r>
-        <w:rPr>
-          <w:lang w:val="en-US"/>
-        </w:rPr>
-        <w:t>)</w:t>
-      </w:r>
-    </w:p>
-    <w:p>
-      <w:pPr>
-        <w:rPr>
-          <w:lang w:val="en-US"/>
-        </w:rPr>
-      </w:pPr>
-      <w:r>
-        <w:rPr>
-          <w:lang w:val="en-US"/>
-        </w:rPr>
-        <w:t>BEGIN</w:t>
-      </w:r>
-    </w:p>
-    <w:p>
-      <w:pPr>
-        <w:rPr>
-          <w:lang w:val="en-US"/>
-        </w:rPr>
-      </w:pPr>
-    </w:p>
-    <w:p>
-      <w:pPr>
-        <w:rPr>
-          <w:lang w:val="en-US"/>
-        </w:rPr>
-      </w:pPr>
-      <w:r>
-        <w:rPr>
-          <w:lang w:val="en-US"/>
-        </w:rPr>
-        <w:t>#IF EXISTS (SELECT IDPEDIDO FROM pedido_detalle WHERE IDPEDIDO= IDPEDIDO2) THEN</w:t>
-      </w:r>
-    </w:p>
-    <w:p>
-      <w:pPr>
-        <w:rPr>
-          <w:lang w:val="en-US"/>
-        </w:rPr>
-      </w:pPr>
-    </w:p>
-    <w:p>
-      <w:r>
-        <w:t>/*BEGIN</w:t>
-      </w:r>
-    </w:p>
-    <w:p>
-      <w:r>
-        <w:tab/>
-        <w:t>UPDATE pedido SET Estado = 0,</w:t>
-      </w:r>
-    </w:p>
-    <w:p>
-      <w:r>
-        <w:lastRenderedPageBreak/>
-        <w:tab/>
-      </w:r>
-      <w:r>
-        <w:tab/>
-        <w:t>ARTICULO= ARTICULOP,</w:t>
-      </w:r>
-    </w:p>
-    <w:p>
-      <w:r>
-        <w:tab/>
-      </w:r>
-      <w:r>
-        <w:tab/>
-        <w:t>DESCRIPCION = DESCRIPCIONP,</w:t>
-      </w:r>
-    </w:p>
-    <w:p>
-      <w:r>
-        <w:tab/>
-      </w:r>
-      <w:r>
-        <w:tab/>
-        <w:t>CANTIDAD = CANTIDADP,</w:t>
-      </w:r>
-    </w:p>
-    <w:p>
-      <w:r>
-        <w:tab/>
-      </w:r>
-      <w:r>
-        <w:tab/>
-        <w:t>TOTAL = TOTALP,</w:t>
-      </w:r>
-    </w:p>
-    <w:p>
-      <w:r>
-        <w:tab/>
-      </w:r>
-      <w:r>
-        <w:tab/>
-        <w:t>BONIFICADO = BONIFICADOP</w:t>
-      </w:r>
-    </w:p>
-    <w:p>
-      <w:r>
-        <w:tab/>
-        <w:t xml:space="preserve">WHERE IDPEDIDO= </w:t>
-      </w:r>
-      <w:proofErr w:type="gramStart"/>
-      <w:r>
-        <w:t>IDPEDIDO2 ;</w:t>
-      </w:r>
-      <w:proofErr w:type="gramEnd"/>
-    </w:p>
-    <w:p>
-      <w:r>
-        <w:tab/>
-      </w:r>
-      <w:proofErr w:type="gramStart"/>
-      <w:r>
-        <w:t>END ;</w:t>
-      </w:r>
-      <w:proofErr w:type="gramEnd"/>
-    </w:p>
-    <w:p>
-      <w:r>
-        <w:t>ELSE*/</w:t>
-      </w:r>
-    </w:p>
-    <w:p/>
-    <w:p>
-      <w:r>
-        <w:t>BEGIN</w:t>
-      </w:r>
-    </w:p>
-    <w:p>
-      <w:r>
-        <w:tab/>
-        <w:t xml:space="preserve">INSERT INTO </w:t>
-      </w:r>
-      <w:proofErr w:type="spellStart"/>
-      <w:r>
-        <w:t>pedido_detalle</w:t>
-      </w:r>
-      <w:proofErr w:type="spellEnd"/>
-      <w:r>
-        <w:t xml:space="preserve"> (IDPEDIDO, ARTICULO, DESCRIPCION, CANTIDAD, TOTAL, BONIFICADO)</w:t>
-      </w:r>
-    </w:p>
-    <w:p>
-      <w:r>
-        <w:t>VALUES</w:t>
-      </w:r>
-    </w:p>
-    <w:p>
-      <w:r>
-        <w:tab/>
-        <w:t>(IDPEDIDO2, ARTICULOP</w:t>
-      </w:r>
-      <w:proofErr w:type="gramStart"/>
-      <w:r>
-        <w:t>,DESCRIPCIONP,CANTIDADP,TOTALP,BONIFICADOP</w:t>
-      </w:r>
-      <w:proofErr w:type="gramEnd"/>
-      <w:r>
-        <w:t>) ;</w:t>
-      </w:r>
-    </w:p>
-    <w:p>
-      <w:proofErr w:type="gramStart"/>
-      <w:r>
-        <w:t>END ;</w:t>
-      </w:r>
-      <w:proofErr w:type="gramEnd"/>
-    </w:p>
-    <w:p/>
-    <w:p>
-      <w:r>
-        <w:t xml:space="preserve">#END </w:t>
-      </w:r>
-      <w:proofErr w:type="gramStart"/>
-      <w:r>
-        <w:t>IF ;</w:t>
-      </w:r>
-      <w:proofErr w:type="gramEnd"/>
-    </w:p>
-    <w:p>
-      <w:r>
-        <w:t>END</w:t>
-      </w:r>
-    </w:p>
-    <w:p>
-      <w:r>
-        <w:t>//</w:t>
-      </w:r>
-    </w:p>
-    <w:p/>
-    <w:p>
-      <w:r>
-        <w:t>DELIMITER //</w:t>
+        <w:tab/>
+        <w:t>INSERT INTO pedido (IDPEDIDO, VENDEDOR, CLIENTE, NOMBRE, FECHA</w:t>
+      </w:r>
+      <w:r>
+        <w:t>_CREADA</w:t>
       </w:r>
       <w:bookmarkStart w:id="0" w:name="_GoBack"/>
       <w:bookmarkEnd w:id="0"/>
+      <w:r>
+        <w:t>, MONTO, ESTADO)</w:t>
+      </w:r>
+    </w:p>
+    <w:p>
+      <w:r>
+        <w:t>VALUES</w:t>
+      </w:r>
+    </w:p>
+    <w:p>
+      <w:r>
+        <w:tab/>
+        <w:t>(IDPEDIDO2, IDVENDEDOR</w:t>
+      </w:r>
+      <w:proofErr w:type="gramStart"/>
+      <w:r>
+        <w:t>,IDCLIENTE,NOMBRECLIENTE,FECHA,MONTOP,ESTADO</w:t>
+      </w:r>
+      <w:proofErr w:type="gramEnd"/>
+      <w:r>
+        <w:t>) ;</w:t>
+      </w:r>
+    </w:p>
+    <w:p>
+      <w:pPr>
+        <w:rPr>
+          <w:lang w:val="en-US"/>
+        </w:rPr>
+      </w:pPr>
+      <w:proofErr w:type="gramStart"/>
+      <w:r>
+        <w:rPr>
+          <w:lang w:val="en-US"/>
+        </w:rPr>
+        <w:t>END ;</w:t>
+      </w:r>
+      <w:proofErr w:type="gramEnd"/>
+    </w:p>
+    <w:p>
+      <w:pPr>
+        <w:rPr>
+          <w:lang w:val="en-US"/>
+        </w:rPr>
+      </w:pPr>
+    </w:p>
+    <w:p>
+      <w:pPr>
+        <w:rPr>
+          <w:lang w:val="en-US"/>
+        </w:rPr>
+      </w:pPr>
+      <w:r>
+        <w:rPr>
+          <w:lang w:val="en-US"/>
+        </w:rPr>
+        <w:t xml:space="preserve">END </w:t>
+      </w:r>
+      <w:proofErr w:type="gramStart"/>
+      <w:r>
+        <w:rPr>
+          <w:lang w:val="en-US"/>
+        </w:rPr>
+        <w:t>IF ;</w:t>
+      </w:r>
+      <w:proofErr w:type="gramEnd"/>
+    </w:p>
+    <w:p>
+      <w:pPr>
+        <w:rPr>
+          <w:lang w:val="en-US"/>
+        </w:rPr>
+      </w:pPr>
+      <w:r>
+        <w:rPr>
+          <w:lang w:val="en-US"/>
+        </w:rPr>
+        <w:t>END</w:t>
+      </w:r>
+    </w:p>
+    <w:p>
+      <w:pPr>
+        <w:rPr>
+          <w:lang w:val="en-US"/>
+        </w:rPr>
+      </w:pPr>
+      <w:r>
+        <w:rPr>
+          <w:lang w:val="en-US"/>
+        </w:rPr>
+        <w:t>//</w:t>
+      </w:r>
+    </w:p>
+    <w:p>
+      <w:pPr>
+        <w:rPr>
+          <w:lang w:val="en-US"/>
+        </w:rPr>
+      </w:pPr>
+    </w:p>
+    <w:p>
+      <w:pPr>
+        <w:rPr>
+          <w:lang w:val="en-US"/>
+        </w:rPr>
+      </w:pPr>
+      <w:r>
+        <w:rPr>
+          <w:lang w:val="en-US"/>
+        </w:rPr>
+        <w:t>DELIMITER //</w:t>
+      </w:r>
+    </w:p>
+    <w:p>
+      <w:pPr>
+        <w:rPr>
+          <w:lang w:val="en-US"/>
+        </w:rPr>
+      </w:pPr>
+    </w:p>
+    <w:p>
+      <w:pPr>
+        <w:rPr>
+          <w:lang w:val="en-US"/>
+        </w:rPr>
+      </w:pPr>
+      <w:r>
+        <w:rPr>
+          <w:lang w:val="en-US"/>
+        </w:rPr>
+        <w:t xml:space="preserve">DROP PROCEDURE </w:t>
+      </w:r>
+      <w:proofErr w:type="spellStart"/>
+      <w:r>
+        <w:rPr>
+          <w:lang w:val="en-US"/>
+        </w:rPr>
+        <w:t>SP_Detalle_pedidos</w:t>
+      </w:r>
+      <w:proofErr w:type="spellEnd"/>
+      <w:r>
+        <w:rPr>
+          <w:lang w:val="en-US"/>
+        </w:rPr>
+        <w:t>;</w:t>
+      </w:r>
+    </w:p>
+    <w:p>
+      <w:pPr>
+        <w:rPr>
+          <w:lang w:val="en-US"/>
+        </w:rPr>
+      </w:pPr>
+      <w:r>
+        <w:rPr>
+          <w:lang w:val="en-US"/>
+        </w:rPr>
+        <w:t>DELIMITER //</w:t>
+      </w:r>
+    </w:p>
+    <w:p>
+      <w:pPr>
+        <w:rPr>
+          <w:lang w:val="en-US"/>
+        </w:rPr>
+      </w:pPr>
+      <w:r>
+        <w:rPr>
+          <w:lang w:val="en-US"/>
+        </w:rPr>
+        <w:t xml:space="preserve">CREATE PROCEDURE </w:t>
+      </w:r>
+      <w:proofErr w:type="spellStart"/>
+      <w:r>
+        <w:rPr>
+          <w:lang w:val="en-US"/>
+        </w:rPr>
+        <w:t>SP_Detalle_pedidos</w:t>
+      </w:r>
+      <w:proofErr w:type="spellEnd"/>
+      <w:r>
+        <w:rPr>
+          <w:lang w:val="en-US"/>
+        </w:rPr>
+        <w:t xml:space="preserve"> (</w:t>
+      </w:r>
+    </w:p>
+    <w:p>
+      <w:pPr>
+        <w:rPr>
+          <w:lang w:val="en-US"/>
+        </w:rPr>
+      </w:pPr>
+      <w:r>
+        <w:rPr>
+          <w:lang w:val="en-US"/>
+        </w:rPr>
+        <w:tab/>
+        <w:t>IN IDPEDIDO2 CHAR (30),</w:t>
+      </w:r>
+    </w:p>
+    <w:p>
+      <w:pPr>
+        <w:rPr>
+          <w:lang w:val="en-US"/>
+        </w:rPr>
+      </w:pPr>
+      <w:r>
+        <w:rPr>
+          <w:lang w:val="en-US"/>
+        </w:rPr>
+        <w:tab/>
+        <w:t>IN ARTICULOP CHAR (30),</w:t>
+      </w:r>
+    </w:p>
+    <w:p>
+      <w:pPr>
+        <w:rPr>
+          <w:lang w:val="en-US"/>
+        </w:rPr>
+      </w:pPr>
+      <w:r>
+        <w:rPr>
+          <w:lang w:val="en-US"/>
+        </w:rPr>
+        <w:tab/>
+        <w:t>IN DESCRIPCIONP CHAR (</w:t>
+      </w:r>
+      <w:r>
+        <w:rPr>
+          <w:lang w:val="en-US"/>
+        </w:rPr>
+        <w:t>250</w:t>
+      </w:r>
+      <w:r>
+        <w:rPr>
+          <w:lang w:val="en-US"/>
+        </w:rPr>
+        <w:t>),</w:t>
+      </w:r>
+    </w:p>
+    <w:p>
+      <w:pPr>
+        <w:rPr>
+          <w:lang w:val="en-US"/>
+        </w:rPr>
+      </w:pPr>
+      <w:r>
+        <w:rPr>
+          <w:lang w:val="en-US"/>
+        </w:rPr>
+        <w:tab/>
+      </w:r>
+      <w:r>
+        <w:rPr>
+          <w:lang w:val="en-US"/>
+        </w:rPr>
+        <w:t>IN CANTIDADP CHAR (50),</w:t>
+      </w:r>
+    </w:p>
+    <w:p>
+      <w:pPr>
+        <w:rPr>
+          <w:lang w:val="en-US"/>
+        </w:rPr>
+      </w:pPr>
+      <w:r>
+        <w:rPr>
+          <w:lang w:val="en-US"/>
+        </w:rPr>
+        <w:tab/>
+        <w:t>IN TOTALP FLOAT (10,4),</w:t>
+      </w:r>
+    </w:p>
+    <w:p>
+      <w:pPr>
+        <w:rPr>
+          <w:lang w:val="en-US"/>
+        </w:rPr>
+      </w:pPr>
+      <w:r>
+        <w:rPr>
+          <w:lang w:val="en-US"/>
+        </w:rPr>
+        <w:tab/>
+        <w:t>IN BONIFICADOP CHAR (10)</w:t>
+      </w:r>
+    </w:p>
+    <w:p>
+      <w:pPr>
+        <w:rPr>
+          <w:lang w:val="en-US"/>
+        </w:rPr>
+      </w:pPr>
+      <w:r>
+        <w:rPr>
+          <w:lang w:val="en-US"/>
+        </w:rPr>
+        <w:t>)</w:t>
+      </w:r>
+    </w:p>
+    <w:p>
+      <w:pPr>
+        <w:rPr>
+          <w:lang w:val="en-US"/>
+        </w:rPr>
+      </w:pPr>
+      <w:r>
+        <w:rPr>
+          <w:lang w:val="en-US"/>
+        </w:rPr>
+        <w:t>BEGIN</w:t>
+      </w:r>
+    </w:p>
+    <w:p>
+      <w:pPr>
+        <w:rPr>
+          <w:lang w:val="en-US"/>
+        </w:rPr>
+      </w:pPr>
+    </w:p>
+    <w:p>
+      <w:pPr>
+        <w:rPr>
+          <w:lang w:val="en-US"/>
+        </w:rPr>
+      </w:pPr>
+      <w:r>
+        <w:rPr>
+          <w:lang w:val="en-US"/>
+        </w:rPr>
+        <w:t>#IF EXISTS (SELECT IDPEDIDO FROM pedido_detalle WHERE IDPEDIDO= IDPEDIDO2) THEN</w:t>
+      </w:r>
+    </w:p>
+    <w:p>
+      <w:pPr>
+        <w:rPr>
+          <w:lang w:val="en-US"/>
+        </w:rPr>
+      </w:pPr>
+    </w:p>
+    <w:p>
+      <w:r>
+        <w:lastRenderedPageBreak/>
+        <w:t>/*BEGIN</w:t>
+      </w:r>
+    </w:p>
+    <w:p>
+      <w:r>
+        <w:tab/>
+        <w:t>UPDATE pedido SET Estado = 0,</w:t>
+      </w:r>
+    </w:p>
+    <w:p>
+      <w:r>
+        <w:tab/>
+      </w:r>
+      <w:r>
+        <w:tab/>
+        <w:t>ARTICULO= ARTICULOP,</w:t>
+      </w:r>
+    </w:p>
+    <w:p>
+      <w:r>
+        <w:tab/>
+      </w:r>
+      <w:r>
+        <w:tab/>
+        <w:t>DESCRIPCION = DESCRIPCIONP,</w:t>
+      </w:r>
+    </w:p>
+    <w:p>
+      <w:r>
+        <w:tab/>
+      </w:r>
+      <w:r>
+        <w:tab/>
+        <w:t>CANTIDAD = CANTIDADP,</w:t>
+      </w:r>
+    </w:p>
+    <w:p>
+      <w:r>
+        <w:tab/>
+      </w:r>
+      <w:r>
+        <w:tab/>
+        <w:t>TOTAL = TOTALP,</w:t>
+      </w:r>
+    </w:p>
+    <w:p>
+      <w:r>
+        <w:tab/>
+      </w:r>
+      <w:r>
+        <w:tab/>
+        <w:t>BONIFICADO = BONIFICADOP</w:t>
+      </w:r>
+    </w:p>
+    <w:p>
+      <w:r>
+        <w:tab/>
+        <w:t xml:space="preserve">WHERE IDPEDIDO= </w:t>
+      </w:r>
+      <w:proofErr w:type="gramStart"/>
+      <w:r>
+        <w:t>IDPEDIDO2 ;</w:t>
+      </w:r>
+      <w:proofErr w:type="gramEnd"/>
+    </w:p>
+    <w:p>
+      <w:r>
+        <w:tab/>
+      </w:r>
+      <w:proofErr w:type="gramStart"/>
+      <w:r>
+        <w:t>END ;</w:t>
+      </w:r>
+      <w:proofErr w:type="gramEnd"/>
+    </w:p>
+    <w:p>
+      <w:r>
+        <w:t>ELSE*/</w:t>
+      </w:r>
+    </w:p>
+    <w:p/>
+    <w:p>
+      <w:r>
+        <w:t>BEGIN</w:t>
+      </w:r>
+    </w:p>
+    <w:p>
+      <w:r>
+        <w:tab/>
+        <w:t xml:space="preserve">INSERT INTO </w:t>
+      </w:r>
+      <w:proofErr w:type="spellStart"/>
+      <w:r>
+        <w:t>pedido_detalle</w:t>
+      </w:r>
+      <w:proofErr w:type="spellEnd"/>
+      <w:r>
+        <w:t xml:space="preserve"> (IDPEDIDO, ARTICULO, DESCRIPCION, CANTIDAD, TOTAL, BONIFICADO)</w:t>
+      </w:r>
+    </w:p>
+    <w:p>
+      <w:r>
+        <w:t>VALUES</w:t>
+      </w:r>
+    </w:p>
+    <w:p>
+      <w:r>
+        <w:tab/>
+        <w:t>(IDPEDIDO2, ARTICULOP</w:t>
+      </w:r>
+      <w:proofErr w:type="gramStart"/>
+      <w:r>
+        <w:t>,DESCRIPCIONP,CANTIDADP,TOTALP,BONIFICADOP</w:t>
+      </w:r>
+      <w:proofErr w:type="gramEnd"/>
+      <w:r>
+        <w:t>) ;</w:t>
+      </w:r>
+    </w:p>
+    <w:p>
+      <w:pPr>
+        <w:rPr>
+          <w:lang w:val="en-US"/>
+        </w:rPr>
+      </w:pPr>
+      <w:proofErr w:type="gramStart"/>
+      <w:r>
+        <w:rPr>
+          <w:lang w:val="en-US"/>
+        </w:rPr>
+        <w:t>END ;</w:t>
+      </w:r>
+      <w:proofErr w:type="gramEnd"/>
+    </w:p>
+    <w:p>
+      <w:pPr>
+        <w:rPr>
+          <w:lang w:val="en-US"/>
+        </w:rPr>
+      </w:pPr>
+    </w:p>
+    <w:p>
+      <w:pPr>
+        <w:rPr>
+          <w:lang w:val="en-US"/>
+        </w:rPr>
+      </w:pPr>
+      <w:r>
+        <w:rPr>
+          <w:lang w:val="en-US"/>
+        </w:rPr>
+        <w:t xml:space="preserve">#END </w:t>
+      </w:r>
+      <w:proofErr w:type="gramStart"/>
+      <w:r>
+        <w:rPr>
+          <w:lang w:val="en-US"/>
+        </w:rPr>
+        <w:t>IF ;</w:t>
+      </w:r>
+      <w:proofErr w:type="gramEnd"/>
+    </w:p>
+    <w:p>
+      <w:pPr>
+        <w:rPr>
+          <w:lang w:val="en-US"/>
+        </w:rPr>
+      </w:pPr>
+      <w:r>
+        <w:rPr>
+          <w:lang w:val="en-US"/>
+        </w:rPr>
+        <w:t>END</w:t>
+      </w:r>
+    </w:p>
+    <w:p>
+      <w:pPr>
+        <w:rPr>
+          <w:lang w:val="en-US"/>
+        </w:rPr>
+      </w:pPr>
+      <w:r>
+        <w:rPr>
+          <w:lang w:val="en-US"/>
+        </w:rPr>
+        <w:t>//</w:t>
+      </w:r>
+    </w:p>
+    <w:p>
+      <w:pPr>
+        <w:rPr>
+          <w:lang w:val="en-US"/>
+        </w:rPr>
+      </w:pPr>
+    </w:p>
+    <w:p>
+      <w:pPr>
+        <w:rPr>
+          <w:lang w:val="en-US"/>
+        </w:rPr>
+      </w:pPr>
+      <w:r>
+        <w:rPr>
+          <w:lang w:val="en-US"/>
+        </w:rPr>
+        <w:t>DELIMITER //</w:t>
+      </w:r>
     </w:p>
     <w:sectPr>
       <w:pgSz w:w="12240" w:h="15840"/>

</xml_diff>

<commit_message>
29-03-2017 se agrego metodo para regresar estados de pedidos
</commit_message>
<xml_diff>
--- a/SP ALMACENADOS.docx
+++ b/SP ALMACENADOS.docx
@@ -147,13 +147,6 @@
           <w:lang w:val="en-US"/>
         </w:rPr>
       </w:pPr>
-    </w:p>
-    <w:p>
-      <w:pPr>
-        <w:rPr>
-          <w:lang w:val="en-US"/>
-        </w:rPr>
-      </w:pPr>
       <w:r>
         <w:rPr>
           <w:lang w:val="en-US"/>
@@ -172,15 +165,22 @@
         <w:rPr>
           <w:lang w:val="en-US"/>
         </w:rPr>
-        <w:t xml:space="preserve"> WHERE IDPEDIDO= IDPEDIDO2) THEN</w:t>
-      </w:r>
-    </w:p>
-    <w:p>
-      <w:pPr>
-        <w:rPr>
-          <w:lang w:val="en-US"/>
-        </w:rPr>
-      </w:pPr>
+        <w:t xml:space="preserve"> WHERE IDPEDIDO = IDPEDIDO2 AND ESTADO IN (0</w:t>
+      </w:r>
+      <w:proofErr w:type="gramStart"/>
+      <w:r>
+        <w:rPr>
+          <w:lang w:val="en-US"/>
+        </w:rPr>
+        <w:t>,1</w:t>
+      </w:r>
+      <w:proofErr w:type="gramEnd"/>
+      <w:r>
+        <w:rPr>
+          <w:lang w:val="en-US"/>
+        </w:rPr>
+        <w:t>)) THEN</w:t>
+      </w:r>
     </w:p>
     <w:p>
       <w:r>
@@ -190,7 +190,7 @@
     <w:p>
       <w:r>
         <w:tab/>
-        <w:t>UPDATE pedido SET Estado = 0,</w:t>
+        <w:t>UPDATE pedido SET Estado = ESTADO,</w:t>
       </w:r>
     </w:p>
     <w:p>
@@ -254,113 +254,91 @@
     </w:p>
     <w:p>
       <w:r>
+        <w:tab/>
+        <w:t>INSERT INTO pedido (IDPEDIDO, VENDEDOR, CLIENTE, NOMBRE, FECHA_CREADA, MONTO, ESTADO)</w:t>
+      </w:r>
+    </w:p>
+    <w:p>
+      <w:r>
         <w:lastRenderedPageBreak/>
-        <w:tab/>
-        <w:t>INSERT INTO pedido (IDPEDIDO, VENDEDOR, CLIENTE, NOMBRE, FECHA</w:t>
-      </w:r>
-      <w:r>
-        <w:t>_CREADA</w:t>
-      </w:r>
+        <w:t>VALUES</w:t>
+      </w:r>
+    </w:p>
+    <w:p>
+      <w:r>
+        <w:tab/>
+        <w:t>(IDPEDIDO2, IDVENDEDOR</w:t>
+      </w:r>
+      <w:proofErr w:type="gramStart"/>
+      <w:r>
+        <w:t>,IDCLIENTE,NOMBRECLIENTE,FECHA,MONTOP,1</w:t>
+      </w:r>
+      <w:proofErr w:type="gramEnd"/>
+      <w:r>
+        <w:t>) ;</w:t>
+      </w:r>
+    </w:p>
+    <w:p>
+      <w:proofErr w:type="gramStart"/>
+      <w:r>
+        <w:t>END ;</w:t>
+      </w:r>
+      <w:proofErr w:type="gramEnd"/>
+    </w:p>
+    <w:p>
+      <w:r>
+        <w:t xml:space="preserve">END </w:t>
+      </w:r>
+      <w:proofErr w:type="gramStart"/>
+      <w:r>
+        <w:t>IF ;</w:t>
+      </w:r>
+      <w:proofErr w:type="gramEnd"/>
+    </w:p>
+    <w:p>
+      <w:r>
+        <w:t>END</w:t>
+      </w:r>
+    </w:p>
+    <w:p>
+      <w:r>
+        <w:t>//</w:t>
+      </w:r>
+    </w:p>
+    <w:p>
+      <w:r>
+        <w:t>DELIMITER //</w:t>
+      </w:r>
+    </w:p>
+    <w:p/>
+    <w:p>
+      <w:pPr>
+        <w:rPr>
+          <w:lang w:val="en-US"/>
+        </w:rPr>
+      </w:pPr>
       <w:bookmarkStart w:id="0" w:name="_GoBack"/>
       <w:bookmarkEnd w:id="0"/>
       <w:r>
-        <w:t>, MONTO, ESTADO)</w:t>
-      </w:r>
-    </w:p>
-    <w:p>
-      <w:r>
-        <w:t>VALUES</w:t>
-      </w:r>
-    </w:p>
-    <w:p>
-      <w:r>
-        <w:tab/>
-        <w:t>(IDPEDIDO2, IDVENDEDOR</w:t>
-      </w:r>
-      <w:proofErr w:type="gramStart"/>
-      <w:r>
-        <w:t>,IDCLIENTE,NOMBRECLIENTE,FECHA,MONTOP,ESTADO</w:t>
-      </w:r>
-      <w:proofErr w:type="gramEnd"/>
-      <w:r>
-        <w:t>) ;</w:t>
-      </w:r>
-    </w:p>
-    <w:p>
-      <w:pPr>
-        <w:rPr>
-          <w:lang w:val="en-US"/>
-        </w:rPr>
-      </w:pPr>
-      <w:proofErr w:type="gramStart"/>
-      <w:r>
-        <w:rPr>
-          <w:lang w:val="en-US"/>
-        </w:rPr>
-        <w:t>END ;</w:t>
-      </w:r>
-      <w:proofErr w:type="gramEnd"/>
-    </w:p>
-    <w:p>
-      <w:pPr>
-        <w:rPr>
-          <w:lang w:val="en-US"/>
-        </w:rPr>
-      </w:pPr>
-    </w:p>
-    <w:p>
-      <w:pPr>
-        <w:rPr>
-          <w:lang w:val="en-US"/>
-        </w:rPr>
-      </w:pPr>
-      <w:r>
-        <w:rPr>
-          <w:lang w:val="en-US"/>
-        </w:rPr>
-        <w:t xml:space="preserve">END </w:t>
-      </w:r>
-      <w:proofErr w:type="gramStart"/>
-      <w:r>
-        <w:rPr>
-          <w:lang w:val="en-US"/>
-        </w:rPr>
-        <w:t>IF ;</w:t>
-      </w:r>
-      <w:proofErr w:type="gramEnd"/>
-    </w:p>
-    <w:p>
-      <w:pPr>
-        <w:rPr>
-          <w:lang w:val="en-US"/>
-        </w:rPr>
-      </w:pPr>
-      <w:r>
-        <w:rPr>
-          <w:lang w:val="en-US"/>
-        </w:rPr>
-        <w:t>END</w:t>
-      </w:r>
-    </w:p>
-    <w:p>
-      <w:pPr>
-        <w:rPr>
-          <w:lang w:val="en-US"/>
-        </w:rPr>
-      </w:pPr>
-      <w:r>
-        <w:rPr>
-          <w:lang w:val="en-US"/>
-        </w:rPr>
-        <w:t>//</w:t>
-      </w:r>
-    </w:p>
-    <w:p>
-      <w:pPr>
-        <w:rPr>
-          <w:lang w:val="en-US"/>
-        </w:rPr>
-      </w:pPr>
+        <w:rPr>
+          <w:lang w:val="en-US"/>
+        </w:rPr>
+        <w:t xml:space="preserve">DROP PROCEDURE </w:t>
+      </w:r>
+      <w:proofErr w:type="spellStart"/>
+      <w:r>
+        <w:rPr>
+          <w:lang w:val="en-US"/>
+        </w:rPr>
+        <w:t>SP_Detalle_pedidos</w:t>
+      </w:r>
+      <w:proofErr w:type="spellEnd"/>
+      <w:r>
+        <w:rPr>
+          <w:lang w:val="en-US"/>
+        </w:rPr>
+        <w:t>;</w:t>
+      </w:r>
     </w:p>
     <w:p>
       <w:pPr>
@@ -381,18 +359,11 @@
           <w:lang w:val="en-US"/>
         </w:rPr>
       </w:pPr>
-    </w:p>
-    <w:p>
-      <w:pPr>
-        <w:rPr>
-          <w:lang w:val="en-US"/>
-        </w:rPr>
-      </w:pPr>
-      <w:r>
-        <w:rPr>
-          <w:lang w:val="en-US"/>
-        </w:rPr>
-        <w:t xml:space="preserve">DROP PROCEDURE </w:t>
+      <w:r>
+        <w:rPr>
+          <w:lang w:val="en-US"/>
+        </w:rPr>
+        <w:t xml:space="preserve">CREATE PROCEDURE </w:t>
       </w:r>
       <w:proofErr w:type="spellStart"/>
       <w:r>
@@ -406,46 +377,6 @@
         <w:rPr>
           <w:lang w:val="en-US"/>
         </w:rPr>
-        <w:t>;</w:t>
-      </w:r>
-    </w:p>
-    <w:p>
-      <w:pPr>
-        <w:rPr>
-          <w:lang w:val="en-US"/>
-        </w:rPr>
-      </w:pPr>
-      <w:r>
-        <w:rPr>
-          <w:lang w:val="en-US"/>
-        </w:rPr>
-        <w:t>DELIMITER //</w:t>
-      </w:r>
-    </w:p>
-    <w:p>
-      <w:pPr>
-        <w:rPr>
-          <w:lang w:val="en-US"/>
-        </w:rPr>
-      </w:pPr>
-      <w:r>
-        <w:rPr>
-          <w:lang w:val="en-US"/>
-        </w:rPr>
-        <w:t xml:space="preserve">CREATE PROCEDURE </w:t>
-      </w:r>
-      <w:proofErr w:type="spellStart"/>
-      <w:r>
-        <w:rPr>
-          <w:lang w:val="en-US"/>
-        </w:rPr>
-        <w:t>SP_Detalle_pedidos</w:t>
-      </w:r>
-      <w:proofErr w:type="spellEnd"/>
-      <w:r>
-        <w:rPr>
-          <w:lang w:val="en-US"/>
-        </w:rPr>
         <w:t xml:space="preserve"> (</w:t>
       </w:r>
     </w:p>
@@ -605,36 +536,36 @@
     </w:p>
     <w:p>
       <w:r>
+        <w:t>/*BEGIN</w:t>
+      </w:r>
+    </w:p>
+    <w:p>
+      <w:r>
+        <w:tab/>
+        <w:t>UPDATE pedido SET Estado = 0,</w:t>
+      </w:r>
+    </w:p>
+    <w:p>
+      <w:r>
+        <w:tab/>
+      </w:r>
+      <w:r>
+        <w:tab/>
+        <w:t>ARTICULO= ARTICULOP,</w:t>
+      </w:r>
+    </w:p>
+    <w:p>
+      <w:r>
+        <w:tab/>
+      </w:r>
+      <w:r>
+        <w:tab/>
+        <w:t>DESCRIPCION = DESCRIPCIONP,</w:t>
+      </w:r>
+    </w:p>
+    <w:p>
+      <w:r>
         <w:lastRenderedPageBreak/>
-        <w:t>/*BEGIN</w:t>
-      </w:r>
-    </w:p>
-    <w:p>
-      <w:r>
-        <w:tab/>
-        <w:t>UPDATE pedido SET Estado = 0,</w:t>
-      </w:r>
-    </w:p>
-    <w:p>
-      <w:r>
-        <w:tab/>
-      </w:r>
-      <w:r>
-        <w:tab/>
-        <w:t>ARTICULO= ARTICULOP,</w:t>
-      </w:r>
-    </w:p>
-    <w:p>
-      <w:r>
-        <w:tab/>
-      </w:r>
-      <w:r>
-        <w:tab/>
-        <w:t>DESCRIPCION = DESCRIPCIONP,</w:t>
-      </w:r>
-    </w:p>
-    <w:p>
-      <w:r>
         <w:tab/>
       </w:r>
       <w:r>

</xml_diff>